<commit_message>
modificacion c para examen PSP
</commit_message>
<xml_diff>
--- a/PSP/C PARA EXAMEN/INDEX C.docx
+++ b/PSP/C PARA EXAMEN/INDEX C.docx
@@ -1,6 +1,6 @@
 
 <file path=word/document.xml><?xml version="1.0" encoding="utf-8"?>
-<w:document xmlns:wpc="http://schemas.microsoft.com/office/word/2010/wordprocessingCanvas" xmlns:cx="http://schemas.microsoft.com/office/drawing/2014/chartex" xmlns:cx1="http://schemas.microsoft.com/office/drawing/2015/9/8/chartex" xmlns:cx2="http://schemas.microsoft.com/office/drawing/2015/10/21/chartex" xmlns:cx3="http://schemas.microsoft.com/office/drawing/2016/5/9/chartex" xmlns:cx4="http://schemas.microsoft.com/office/drawing/2016/5/10/chartex" xmlns:cx5="http://schemas.microsoft.com/office/drawing/2016/5/11/chartex" xmlns:cx6="http://schemas.microsoft.com/office/drawing/2016/5/12/chartex" xmlns:cx7="http://schemas.microsoft.com/office/drawing/2016/5/13/chartex" xmlns:cx8="http://schemas.microsoft.com/office/drawing/2016/5/14/chartex" xmlns:mc="http://schemas.openxmlformats.org/markup-compatibility/2006" xmlns:aink="http://schemas.microsoft.com/office/drawing/2016/ink" xmlns:am3d="http://schemas.microsoft.com/office/drawing/2017/model3d" xmlns:o="urn:schemas-microsoft-com:office:office" xmlns:r="http://schemas.openxmlformats.org/officeDocument/2006/relationships" xmlns:m="http://schemas.openxmlformats.org/officeDocument/2006/math" xmlns:v="urn:schemas-microsoft-com:vml" xmlns:wp14="http://schemas.microsoft.com/office/word/2010/wordprocessingDrawing" xmlns:wp="http://schemas.openxmlformats.org/drawingml/2006/wordprocessingDrawing" xmlns:w10="urn:schemas-microsoft-com:office:word" xmlns:w="http://schemas.openxmlformats.org/wordprocessingml/2006/main" xmlns:w14="http://schemas.microsoft.com/office/word/2010/wordml" xmlns:w15="http://schemas.microsoft.com/office/word/2012/wordml" xmlns:w16cex="http://schemas.microsoft.com/office/word/2018/wordml/cex" xmlns:w16cid="http://schemas.microsoft.com/office/word/2016/wordml/cid" xmlns:w16="http://schemas.microsoft.com/office/word/2018/wordml" xmlns:w16sdtdh="http://schemas.microsoft.com/office/word/2020/wordml/sdtdatahash" xmlns:w16se="http://schemas.microsoft.com/office/word/2015/wordml/symex" xmlns:wpg="http://schemas.microsoft.com/office/word/2010/wordprocessingGroup" xmlns:wpi="http://schemas.microsoft.com/office/word/2010/wordprocessingInk" xmlns:wne="http://schemas.microsoft.com/office/word/2006/wordml" xmlns:wps="http://schemas.microsoft.com/office/word/2010/wordprocessingShape" mc:Ignorable="w14 w15 w16se w16cid w16 w16cex w16sdtdh wp14">
+<w:document xmlns:wpc="http://schemas.microsoft.com/office/word/2010/wordprocessingCanvas" xmlns:cx="http://schemas.microsoft.com/office/drawing/2014/chartex" xmlns:cx1="http://schemas.microsoft.com/office/drawing/2015/9/8/chartex" xmlns:cx2="http://schemas.microsoft.com/office/drawing/2015/10/21/chartex" xmlns:cx3="http://schemas.microsoft.com/office/drawing/2016/5/9/chartex" xmlns:cx4="http://schemas.microsoft.com/office/drawing/2016/5/10/chartex" xmlns:cx5="http://schemas.microsoft.com/office/drawing/2016/5/11/chartex" xmlns:cx6="http://schemas.microsoft.com/office/drawing/2016/5/12/chartex" xmlns:cx7="http://schemas.microsoft.com/office/drawing/2016/5/13/chartex" xmlns:cx8="http://schemas.microsoft.com/office/drawing/2016/5/14/chartex" xmlns:mc="http://schemas.openxmlformats.org/markup-compatibility/2006" xmlns:aink="http://schemas.microsoft.com/office/drawing/2016/ink" xmlns:am3d="http://schemas.microsoft.com/office/drawing/2017/model3d" xmlns:o="urn:schemas-microsoft-com:office:office" xmlns:oel="http://schemas.microsoft.com/office/2019/extlst" xmlns:r="http://schemas.openxmlformats.org/officeDocument/2006/relationships" xmlns:m="http://schemas.openxmlformats.org/officeDocument/2006/math" xmlns:v="urn:schemas-microsoft-com:vml" xmlns:wp14="http://schemas.microsoft.com/office/word/2010/wordprocessingDrawing" xmlns:wp="http://schemas.openxmlformats.org/drawingml/2006/wordprocessingDrawing" xmlns:w10="urn:schemas-microsoft-com:office:word" xmlns:w="http://schemas.openxmlformats.org/wordprocessingml/2006/main" xmlns:w14="http://schemas.microsoft.com/office/word/2010/wordml" xmlns:w15="http://schemas.microsoft.com/office/word/2012/wordml" xmlns:w16cex="http://schemas.microsoft.com/office/word/2018/wordml/cex" xmlns:w16cid="http://schemas.microsoft.com/office/word/2016/wordml/cid" xmlns:w16="http://schemas.microsoft.com/office/word/2018/wordml" xmlns:w16sdtdh="http://schemas.microsoft.com/office/word/2020/wordml/sdtdatahash" xmlns:w16se="http://schemas.microsoft.com/office/word/2015/wordml/symex" xmlns:wpg="http://schemas.microsoft.com/office/word/2010/wordprocessingGroup" xmlns:wpi="http://schemas.microsoft.com/office/word/2010/wordprocessingInk" xmlns:wne="http://schemas.microsoft.com/office/word/2006/wordml" xmlns:wps="http://schemas.microsoft.com/office/word/2010/wordprocessingShape" mc:Ignorable="w14 w15 w16se w16cid w16 w16cex w16sdtdh wp14">
   <w:body>
     <w:p>
       <w:pPr>
@@ -33,7 +33,6 @@
           <w:lang w:val="es-ES"/>
         </w:rPr>
       </w:pPr>
-      <w:proofErr w:type="gramStart"/>
       <w:r>
         <w:rPr>
           <w:lang w:val="es-ES"/>
@@ -44,14 +43,7 @@
         <w:rPr>
           <w:lang w:val="es-ES"/>
         </w:rPr>
-        <w:t>:</w:t>
-      </w:r>
-      <w:proofErr w:type="gramEnd"/>
-      <w:r>
-        <w:rPr>
-          <w:lang w:val="es-ES"/>
-        </w:rPr>
-        <w:t xml:space="preserve"> FGETS() CUIDADO QUE GUARDA HASTA \N </w:t>
+        <w:t xml:space="preserve">: FGETS() CUIDADO QUE GUARDA HASTA \N </w:t>
       </w:r>
     </w:p>
     <w:p>
@@ -66,7 +58,6 @@
           <w:lang w:val="es-ES"/>
         </w:rPr>
       </w:pPr>
-      <w:proofErr w:type="gramStart"/>
       <w:r>
         <w:rPr>
           <w:rFonts w:hint="eastAsia"/>
@@ -78,20 +69,20 @@
         <w:rPr>
           <w:lang w:val="es-ES"/>
         </w:rPr>
-        <w:t>ABLAMULTIPLICAR :</w:t>
-      </w:r>
-      <w:proofErr w:type="gramEnd"/>
-      <w:r>
-        <w:rPr>
-          <w:lang w:val="es-ES"/>
-        </w:rPr>
-        <w:t xml:space="preserve"> DOS VERSION DE FORK , UNO PADRE ENVIA MENSAJE TRAS EL FIN DE CUALQUIER HIJO</w:t>
+        <w:t>ABLAMULTIPLICAR : DOS VERSION DE FORK , UNO PADRE ENVIA MENSAJE TRAS EL FIN DE CUALQUIER HIJO</w:t>
       </w:r>
       <w:r>
         <w:rPr>
           <w:lang w:val="es-ES"/>
         </w:rPr>
         <w:t>.</w:t>
+      </w:r>
+      <w:r>
+        <w:rPr>
+          <w:lang w:val="es-ES"/>
+        </w:rPr>
+        <w:tab/>
+        <w:t>MULTIPLE HIJOS</w:t>
       </w:r>
     </w:p>
     <w:p>
@@ -132,7 +123,6 @@
           <w:lang w:val="es-ES"/>
         </w:rPr>
       </w:pPr>
-      <w:proofErr w:type="gramStart"/>
       <w:r>
         <w:rPr>
           <w:rFonts w:hint="eastAsia"/>
@@ -144,14 +134,7 @@
         <w:rPr>
           <w:lang w:val="es-ES"/>
         </w:rPr>
-        <w:t>INARIO :</w:t>
-      </w:r>
-      <w:proofErr w:type="gramEnd"/>
-      <w:r>
-        <w:rPr>
-          <w:lang w:val="es-ES"/>
-        </w:rPr>
-        <w:t xml:space="preserve"> HAY EXPLICACION DE USO DE FOPEND,FWRITE…</w:t>
+        <w:t>INARIO : HAY EXPLICACION DE USO DE FOPEND,FWRITE…</w:t>
       </w:r>
     </w:p>
     <w:p>
@@ -163,7 +146,6 @@
         </w:numPr>
         <w:ind w:firstLineChars="0"/>
         <w:rPr>
-          <w:rFonts w:hint="eastAsia"/>
           <w:lang w:val="es-ES"/>
         </w:rPr>
       </w:pPr>
@@ -179,7 +161,7 @@
 </file>
 
 <file path=word/numbering.xml><?xml version="1.0" encoding="utf-8"?>
-<w:numbering xmlns:wpc="http://schemas.microsoft.com/office/word/2010/wordprocessingCanvas" xmlns:cx="http://schemas.microsoft.com/office/drawing/2014/chartex" xmlns:cx1="http://schemas.microsoft.com/office/drawing/2015/9/8/chartex" xmlns:cx2="http://schemas.microsoft.com/office/drawing/2015/10/21/chartex" xmlns:cx3="http://schemas.microsoft.com/office/drawing/2016/5/9/chartex" xmlns:cx4="http://schemas.microsoft.com/office/drawing/2016/5/10/chartex" xmlns:cx5="http://schemas.microsoft.com/office/drawing/2016/5/11/chartex" xmlns:cx6="http://schemas.microsoft.com/office/drawing/2016/5/12/chartex" xmlns:cx7="http://schemas.microsoft.com/office/drawing/2016/5/13/chartex" xmlns:cx8="http://schemas.microsoft.com/office/drawing/2016/5/14/chartex" xmlns:mc="http://schemas.openxmlformats.org/markup-compatibility/2006" xmlns:aink="http://schemas.microsoft.com/office/drawing/2016/ink" xmlns:am3d="http://schemas.microsoft.com/office/drawing/2017/model3d" xmlns:o="urn:schemas-microsoft-com:office:office" xmlns:r="http://schemas.openxmlformats.org/officeDocument/2006/relationships" xmlns:m="http://schemas.openxmlformats.org/officeDocument/2006/math" xmlns:v="urn:schemas-microsoft-com:vml" xmlns:wp14="http://schemas.microsoft.com/office/word/2010/wordprocessingDrawing" xmlns:wp="http://schemas.openxmlformats.org/drawingml/2006/wordprocessingDrawing" xmlns:w10="urn:schemas-microsoft-com:office:word" xmlns:w="http://schemas.openxmlformats.org/wordprocessingml/2006/main" xmlns:w14="http://schemas.microsoft.com/office/word/2010/wordml" xmlns:w15="http://schemas.microsoft.com/office/word/2012/wordml" xmlns:w16cex="http://schemas.microsoft.com/office/word/2018/wordml/cex" xmlns:w16cid="http://schemas.microsoft.com/office/word/2016/wordml/cid" xmlns:w16="http://schemas.microsoft.com/office/word/2018/wordml" xmlns:w16sdtdh="http://schemas.microsoft.com/office/word/2020/wordml/sdtdatahash" xmlns:w16se="http://schemas.microsoft.com/office/word/2015/wordml/symex" xmlns:wpg="http://schemas.microsoft.com/office/word/2010/wordprocessingGroup" xmlns:wpi="http://schemas.microsoft.com/office/word/2010/wordprocessingInk" xmlns:wne="http://schemas.microsoft.com/office/word/2006/wordml" xmlns:wps="http://schemas.microsoft.com/office/word/2010/wordprocessingShape" mc:Ignorable="w14 w15 w16se w16cid w16 w16cex w16sdtdh wp14">
+<w:numbering xmlns:wpc="http://schemas.microsoft.com/office/word/2010/wordprocessingCanvas" xmlns:cx="http://schemas.microsoft.com/office/drawing/2014/chartex" xmlns:cx1="http://schemas.microsoft.com/office/drawing/2015/9/8/chartex" xmlns:cx2="http://schemas.microsoft.com/office/drawing/2015/10/21/chartex" xmlns:cx3="http://schemas.microsoft.com/office/drawing/2016/5/9/chartex" xmlns:cx4="http://schemas.microsoft.com/office/drawing/2016/5/10/chartex" xmlns:cx5="http://schemas.microsoft.com/office/drawing/2016/5/11/chartex" xmlns:cx6="http://schemas.microsoft.com/office/drawing/2016/5/12/chartex" xmlns:cx7="http://schemas.microsoft.com/office/drawing/2016/5/13/chartex" xmlns:cx8="http://schemas.microsoft.com/office/drawing/2016/5/14/chartex" xmlns:mc="http://schemas.openxmlformats.org/markup-compatibility/2006" xmlns:aink="http://schemas.microsoft.com/office/drawing/2016/ink" xmlns:am3d="http://schemas.microsoft.com/office/drawing/2017/model3d" xmlns:o="urn:schemas-microsoft-com:office:office" xmlns:oel="http://schemas.microsoft.com/office/2019/extlst" xmlns:r="http://schemas.openxmlformats.org/officeDocument/2006/relationships" xmlns:m="http://schemas.openxmlformats.org/officeDocument/2006/math" xmlns:v="urn:schemas-microsoft-com:vml" xmlns:wp14="http://schemas.microsoft.com/office/word/2010/wordprocessingDrawing" xmlns:wp="http://schemas.openxmlformats.org/drawingml/2006/wordprocessingDrawing" xmlns:w10="urn:schemas-microsoft-com:office:word" xmlns:w="http://schemas.openxmlformats.org/wordprocessingml/2006/main" xmlns:w14="http://schemas.microsoft.com/office/word/2010/wordml" xmlns:w15="http://schemas.microsoft.com/office/word/2012/wordml" xmlns:w16cex="http://schemas.microsoft.com/office/word/2018/wordml/cex" xmlns:w16cid="http://schemas.microsoft.com/office/word/2016/wordml/cid" xmlns:w16="http://schemas.microsoft.com/office/word/2018/wordml" xmlns:w16sdtdh="http://schemas.microsoft.com/office/word/2020/wordml/sdtdatahash" xmlns:w16se="http://schemas.microsoft.com/office/word/2015/wordml/symex" xmlns:wpg="http://schemas.microsoft.com/office/word/2010/wordprocessingGroup" xmlns:wpi="http://schemas.microsoft.com/office/word/2010/wordprocessingInk" xmlns:wne="http://schemas.microsoft.com/office/word/2006/wordml" xmlns:wps="http://schemas.microsoft.com/office/word/2010/wordprocessingShape" mc:Ignorable="w14 w15 w16se w16cid w16 w16cex w16sdtdh wp14">
   <w:abstractNum w:abstractNumId="0" w15:restartNumberingAfterBreak="0">
     <w:nsid w:val="4E7E0CE1"/>
     <w:multiLevelType w:val="hybridMultilevel"/>
@@ -293,7 +275,7 @@
       </w:rPr>
     </w:lvl>
   </w:abstractNum>
-  <w:num w:numId="1">
+  <w:num w:numId="1" w16cid:durableId="977225145">
     <w:abstractNumId w:val="0"/>
   </w:num>
 </w:numbering>

</xml_diff>

<commit_message>
repaso  C y hacer algun ejercicios dde AD
</commit_message>
<xml_diff>
--- a/PSP/C PARA EXAMEN/INDEX C.docx
+++ b/PSP/C PARA EXAMEN/INDEX C.docx
@@ -93,6 +93,26 @@
         </w:rPr>
         <w:t>.</w:t>
       </w:r>
+      <w:r>
+        <w:rPr>
+          <w:lang w:val="es-ES"/>
+        </w:rPr>
+        <w:tab/>
+      </w:r>
+      <w:proofErr w:type="gramStart"/>
+      <w:r>
+        <w:rPr>
+          <w:lang w:val="es-ES"/>
+        </w:rPr>
+        <w:t>WAIT(</w:t>
+      </w:r>
+      <w:proofErr w:type="gramEnd"/>
+      <w:r>
+        <w:rPr>
+          <w:lang w:val="es-ES"/>
+        </w:rPr>
+        <w:t>), WATPID()</w:t>
+      </w:r>
     </w:p>
     <w:p>
       <w:pPr>
@@ -158,15 +178,1598 @@
       <w:pPr>
         <w:pStyle w:val="Prrafodelista"/>
         <w:numPr>
+          <w:ilvl w:val="1"/>
+          <w:numId w:val="1"/>
+        </w:numPr>
+        <w:ind w:firstLineChars="0"/>
+        <w:rPr>
+          <w:lang w:val="es-ES"/>
+        </w:rPr>
+      </w:pPr>
+      <w:proofErr w:type="gramStart"/>
+      <w:r>
+        <w:rPr>
+          <w:rFonts w:hint="eastAsia"/>
+          <w:lang w:val="es-ES"/>
+        </w:rPr>
+        <w:t>S</w:t>
+      </w:r>
+      <w:r>
+        <w:rPr>
+          <w:lang w:val="es-ES"/>
+        </w:rPr>
+        <w:t>IGNAL :</w:t>
+      </w:r>
+      <w:proofErr w:type="gramEnd"/>
+      <w:r>
+        <w:rPr>
+          <w:lang w:val="es-ES"/>
+        </w:rPr>
+        <w:t xml:space="preserve"> USO DE METODO KILL();</w:t>
+      </w:r>
+    </w:p>
+    <w:p>
+      <w:pPr>
+        <w:pStyle w:val="Prrafodelista"/>
+        <w:numPr>
           <w:ilvl w:val="0"/>
           <w:numId w:val="1"/>
         </w:numPr>
         <w:ind w:firstLineChars="0"/>
         <w:rPr>
+          <w:lang w:val="es-ES"/>
+        </w:rPr>
+      </w:pPr>
+      <w:r>
+        <w:rPr>
           <w:rFonts w:hint="eastAsia"/>
           <w:lang w:val="es-ES"/>
         </w:rPr>
-      </w:pPr>
+        <w:t>0</w:t>
+      </w:r>
+      <w:r>
+        <w:rPr>
+          <w:lang w:val="es-ES"/>
+        </w:rPr>
+        <w:t>3-LLAMADAS</w:t>
+      </w:r>
+    </w:p>
+    <w:p>
+      <w:pPr>
+        <w:pStyle w:val="Prrafodelista"/>
+        <w:numPr>
+          <w:ilvl w:val="1"/>
+          <w:numId w:val="1"/>
+        </w:numPr>
+        <w:ind w:firstLineChars="0"/>
+        <w:rPr>
+          <w:lang w:val="es-ES"/>
+        </w:rPr>
+      </w:pPr>
+      <w:proofErr w:type="gramStart"/>
+      <w:r>
+        <w:rPr>
+          <w:rFonts w:hint="eastAsia"/>
+          <w:lang w:val="es-ES"/>
+        </w:rPr>
+        <w:t>R</w:t>
+      </w:r>
+      <w:r>
+        <w:rPr>
+          <w:lang w:val="es-ES"/>
+        </w:rPr>
+        <w:t>EDIRECCION :</w:t>
+      </w:r>
+      <w:proofErr w:type="gramEnd"/>
+      <w:r>
+        <w:rPr>
+          <w:lang w:val="es-ES"/>
+        </w:rPr>
+        <w:t xml:space="preserve"> INCLUYE EJECUCION DE PROGRAMA CON EXECVP();</w:t>
+      </w:r>
+      <w:r>
+        <w:rPr>
+          <w:lang w:val="es-ES"/>
+        </w:rPr>
+        <w:tab/>
+        <w:t>Y REDIRIGIR CON DUP2();</w:t>
+      </w:r>
+    </w:p>
+    <w:p>
+      <w:pPr>
+        <w:pStyle w:val="Prrafodelista"/>
+        <w:numPr>
+          <w:ilvl w:val="1"/>
+          <w:numId w:val="1"/>
+        </w:numPr>
+        <w:ind w:firstLineChars="0"/>
+        <w:rPr>
+          <w:lang w:val="es-ES"/>
+        </w:rPr>
+      </w:pPr>
+      <w:proofErr w:type="gramStart"/>
+      <w:r>
+        <w:rPr>
+          <w:lang w:val="es-ES"/>
+        </w:rPr>
+        <w:t>PIPEECONREDIRECCION :</w:t>
+      </w:r>
+      <w:proofErr w:type="gramEnd"/>
+      <w:r>
+        <w:rPr>
+          <w:lang w:val="es-ES"/>
+        </w:rPr>
+        <w:t xml:space="preserve"> HAY EJEMPLO DE USO DE SPRINTF();</w:t>
+      </w:r>
+      <w:r>
+        <w:rPr>
+          <w:u w:val="single"/>
+          <w:lang w:val="es-ES"/>
+        </w:rPr>
+        <w:t xml:space="preserve"> Y USO DE S</w:t>
+      </w:r>
+      <w:r>
+        <w:rPr>
+          <w:u w:val="single"/>
+          <w:lang w:val="es-ES"/>
+        </w:rPr>
+        <w:t>CA</w:t>
+      </w:r>
+      <w:r>
+        <w:rPr>
+          <w:u w:val="single"/>
+          <w:lang w:val="es-ES"/>
+        </w:rPr>
+        <w:t>NF();</w:t>
+      </w:r>
+    </w:p>
+    <w:p>
+      <w:pPr>
+        <w:pStyle w:val="Prrafodelista"/>
+        <w:numPr>
+          <w:ilvl w:val="0"/>
+          <w:numId w:val="1"/>
+        </w:numPr>
+        <w:ind w:firstLineChars="0"/>
+        <w:rPr>
+          <w:lang w:val="es-ES"/>
+        </w:rPr>
+      </w:pPr>
+      <w:r>
+        <w:rPr>
+          <w:lang w:val="es-ES"/>
+        </w:rPr>
+        <w:t>05-ENTRENAMIENTO</w:t>
+      </w:r>
+    </w:p>
+    <w:p>
+      <w:pPr>
+        <w:pStyle w:val="Prrafodelista"/>
+        <w:numPr>
+          <w:ilvl w:val="1"/>
+          <w:numId w:val="1"/>
+        </w:numPr>
+        <w:ind w:firstLineChars="0"/>
+        <w:rPr>
+          <w:lang w:val="es-ES"/>
+        </w:rPr>
+      </w:pPr>
+      <w:r>
+        <w:rPr>
+          <w:rFonts w:hint="eastAsia"/>
+          <w:lang w:val="es-ES"/>
+        </w:rPr>
+        <w:t>E</w:t>
+      </w:r>
+      <w:r>
+        <w:rPr>
+          <w:lang w:val="es-ES"/>
+        </w:rPr>
+        <w:t>NTRENAMIENTO5 EJEMPLO FORK CON SIGNAL Y EXECVP</w:t>
+      </w:r>
+    </w:p>
+    <w:p>
+      <w:pPr>
+        <w:pStyle w:val="Prrafodelista"/>
+        <w:numPr>
+          <w:ilvl w:val="1"/>
+          <w:numId w:val="1"/>
+        </w:numPr>
+        <w:ind w:firstLineChars="0"/>
+        <w:rPr>
+          <w:lang w:val="es-ES"/>
+        </w:rPr>
+      </w:pPr>
+      <w:r>
+        <w:rPr>
+          <w:rFonts w:hint="eastAsia"/>
+          <w:lang w:val="es-ES"/>
+        </w:rPr>
+        <w:t>E</w:t>
+      </w:r>
+      <w:r>
+        <w:rPr>
+          <w:lang w:val="es-ES"/>
+        </w:rPr>
+        <w:t xml:space="preserve">NTRENAMIENTO7 DOS PIPE EN UN </w:t>
+      </w:r>
+      <w:proofErr w:type="gramStart"/>
+      <w:r>
+        <w:rPr>
+          <w:lang w:val="es-ES"/>
+        </w:rPr>
+        <w:t>FORK(</w:t>
+      </w:r>
+      <w:proofErr w:type="gramEnd"/>
+      <w:r>
+        <w:rPr>
+          <w:lang w:val="es-ES"/>
+        </w:rPr>
+        <w:t>)</w:t>
+      </w:r>
+    </w:p>
+    <w:p>
+      <w:pPr>
+        <w:rPr>
+          <w:rFonts w:hint="eastAsia"/>
+          <w:lang w:val="es-ES"/>
+        </w:rPr>
+      </w:pPr>
+    </w:p>
+    <w:p>
+      <w:pPr>
+        <w:rPr>
+          <w:rFonts w:ascii="Arial" w:hAnsi="Arial" w:cs="Arial"/>
+          <w:color w:val="000000" w:themeColor="text1"/>
+          <w:sz w:val="24"/>
+          <w:szCs w:val="24"/>
+          <w:lang w:val="es-ES"/>
+        </w:rPr>
+      </w:pPr>
+    </w:p>
+    <w:p>
+      <w:pPr>
+        <w:rPr>
+          <w:rFonts w:ascii="Arial" w:hAnsi="Arial" w:cs="Arial"/>
+          <w:color w:val="000000" w:themeColor="text1"/>
+          <w:sz w:val="24"/>
+          <w:szCs w:val="24"/>
+          <w:lang w:val="es-ES"/>
+        </w:rPr>
+      </w:pPr>
+      <w:r>
+        <w:rPr>
+          <w:rFonts w:ascii="Arial" w:hAnsi="Arial" w:cs="Arial"/>
+          <w:color w:val="000000" w:themeColor="text1"/>
+          <w:sz w:val="24"/>
+          <w:szCs w:val="24"/>
+          <w:lang w:val="es-ES"/>
+        </w:rPr>
+        <w:t>TIPS:</w:t>
+      </w:r>
+      <w:r>
+        <w:rPr>
+          <w:rFonts w:ascii="Arial" w:hAnsi="Arial" w:cs="Arial"/>
+          <w:color w:val="000000" w:themeColor="text1"/>
+          <w:sz w:val="24"/>
+          <w:szCs w:val="24"/>
+          <w:lang w:val="es-ES"/>
+        </w:rPr>
+        <w:tab/>
+      </w:r>
+    </w:p>
+    <w:p>
+      <w:pPr>
+        <w:rPr>
+          <w:rFonts w:ascii="Arial" w:hAnsi="Arial" w:cs="Arial"/>
+          <w:color w:val="000000" w:themeColor="text1"/>
+          <w:sz w:val="24"/>
+          <w:szCs w:val="24"/>
+          <w:lang w:val="es-ES"/>
+        </w:rPr>
+      </w:pPr>
+      <w:r>
+        <w:rPr>
+          <w:rFonts w:ascii="Arial" w:hAnsi="Arial" w:cs="Arial"/>
+          <w:color w:val="000000" w:themeColor="text1"/>
+          <w:sz w:val="24"/>
+          <w:szCs w:val="24"/>
+          <w:lang w:val="es-ES"/>
+        </w:rPr>
+        <w:t>SI QUIERES COPIAR UNA CADENA A UNA ARRAY DE CHAR SE USA STRCPY(CHAR[</w:t>
+      </w:r>
+      <w:proofErr w:type="gramStart"/>
+      <w:r>
+        <w:rPr>
+          <w:rFonts w:ascii="Arial" w:hAnsi="Arial" w:cs="Arial"/>
+          <w:color w:val="000000" w:themeColor="text1"/>
+          <w:sz w:val="24"/>
+          <w:szCs w:val="24"/>
+          <w:lang w:val="es-ES"/>
+        </w:rPr>
+        <w:t>],CADENA</w:t>
+      </w:r>
+      <w:proofErr w:type="gramEnd"/>
+      <w:r>
+        <w:rPr>
+          <w:rFonts w:ascii="Arial" w:hAnsi="Arial" w:cs="Arial"/>
+          <w:color w:val="000000" w:themeColor="text1"/>
+          <w:sz w:val="24"/>
+          <w:szCs w:val="24"/>
+          <w:lang w:val="es-ES"/>
+        </w:rPr>
+        <w:t>);</w:t>
+      </w:r>
+    </w:p>
+    <w:p>
+      <w:pPr>
+        <w:widowControl/>
+        <w:pBdr>
+          <w:top w:val="single" w:sz="2" w:space="0" w:color="D9D9E3"/>
+          <w:left w:val="single" w:sz="2" w:space="0" w:color="D9D9E3"/>
+          <w:bottom w:val="single" w:sz="2" w:space="0" w:color="D9D9E3"/>
+          <w:right w:val="single" w:sz="2" w:space="0" w:color="D9D9E3"/>
+        </w:pBdr>
+        <w:tabs>
+          <w:tab w:val="left" w:pos="916"/>
+          <w:tab w:val="left" w:pos="1832"/>
+          <w:tab w:val="left" w:pos="2748"/>
+          <w:tab w:val="left" w:pos="3664"/>
+          <w:tab w:val="left" w:pos="4580"/>
+          <w:tab w:val="left" w:pos="5496"/>
+          <w:tab w:val="left" w:pos="6412"/>
+          <w:tab w:val="left" w:pos="7328"/>
+          <w:tab w:val="left" w:pos="8244"/>
+          <w:tab w:val="left" w:pos="9160"/>
+          <w:tab w:val="left" w:pos="10076"/>
+          <w:tab w:val="left" w:pos="10992"/>
+          <w:tab w:val="left" w:pos="11908"/>
+          <w:tab w:val="left" w:pos="12824"/>
+          <w:tab w:val="left" w:pos="13740"/>
+          <w:tab w:val="left" w:pos="14656"/>
+        </w:tabs>
+        <w:jc w:val="left"/>
+        <w:rPr>
+          <w:rFonts w:ascii="Arial" w:eastAsia="宋体" w:hAnsi="Arial" w:cs="Arial"/>
+          <w:color w:val="000000" w:themeColor="text1"/>
+          <w:kern w:val="0"/>
+          <w:sz w:val="24"/>
+          <w:szCs w:val="24"/>
+        </w:rPr>
+      </w:pPr>
+      <w:proofErr w:type="gramStart"/>
+      <w:r>
+        <w:rPr>
+          <w:rFonts w:ascii="Arial" w:eastAsia="宋体" w:hAnsi="Arial" w:cs="Arial"/>
+          <w:color w:val="000000" w:themeColor="text1"/>
+          <w:kern w:val="0"/>
+          <w:sz w:val="24"/>
+          <w:szCs w:val="24"/>
+          <w:bdr w:val="single" w:sz="2" w:space="0" w:color="D9D9E3" w:frame="1"/>
+        </w:rPr>
+        <w:t>write(</w:t>
+      </w:r>
+      <w:proofErr w:type="gramEnd"/>
+      <w:r>
+        <w:rPr>
+          <w:rFonts w:ascii="Arial" w:eastAsia="宋体" w:hAnsi="Arial" w:cs="Arial"/>
+          <w:color w:val="000000" w:themeColor="text1"/>
+          <w:kern w:val="0"/>
+          <w:sz w:val="24"/>
+          <w:szCs w:val="24"/>
+          <w:bdr w:val="single" w:sz="2" w:space="0" w:color="D9D9E3" w:frame="1"/>
+        </w:rPr>
+        <w:t xml:space="preserve">int </w:t>
+      </w:r>
+      <w:proofErr w:type="spellStart"/>
+      <w:r>
+        <w:rPr>
+          <w:rFonts w:ascii="Arial" w:eastAsia="宋体" w:hAnsi="Arial" w:cs="Arial"/>
+          <w:color w:val="000000" w:themeColor="text1"/>
+          <w:kern w:val="0"/>
+          <w:sz w:val="24"/>
+          <w:szCs w:val="24"/>
+          <w:bdr w:val="single" w:sz="2" w:space="0" w:color="D9D9E3" w:frame="1"/>
+        </w:rPr>
+        <w:t>fd</w:t>
+      </w:r>
+      <w:proofErr w:type="spellEnd"/>
+      <w:r>
+        <w:rPr>
+          <w:rFonts w:ascii="Arial" w:eastAsia="宋体" w:hAnsi="Arial" w:cs="Arial"/>
+          <w:color w:val="000000" w:themeColor="text1"/>
+          <w:kern w:val="0"/>
+          <w:sz w:val="24"/>
+          <w:szCs w:val="24"/>
+          <w:bdr w:val="single" w:sz="2" w:space="0" w:color="D9D9E3" w:frame="1"/>
+        </w:rPr>
+        <w:t>, const void *</w:t>
+      </w:r>
+      <w:proofErr w:type="spellStart"/>
+      <w:r>
+        <w:rPr>
+          <w:rFonts w:ascii="Arial" w:eastAsia="宋体" w:hAnsi="Arial" w:cs="Arial"/>
+          <w:color w:val="000000" w:themeColor="text1"/>
+          <w:kern w:val="0"/>
+          <w:sz w:val="24"/>
+          <w:szCs w:val="24"/>
+          <w:bdr w:val="single" w:sz="2" w:space="0" w:color="D9D9E3" w:frame="1"/>
+        </w:rPr>
+        <w:t>buf</w:t>
+      </w:r>
+      <w:proofErr w:type="spellEnd"/>
+      <w:r>
+        <w:rPr>
+          <w:rFonts w:ascii="Arial" w:eastAsia="宋体" w:hAnsi="Arial" w:cs="Arial"/>
+          <w:color w:val="000000" w:themeColor="text1"/>
+          <w:kern w:val="0"/>
+          <w:sz w:val="24"/>
+          <w:szCs w:val="24"/>
+          <w:bdr w:val="single" w:sz="2" w:space="0" w:color="D9D9E3" w:frame="1"/>
+        </w:rPr>
+        <w:t xml:space="preserve">, </w:t>
+      </w:r>
+      <w:proofErr w:type="spellStart"/>
+      <w:r>
+        <w:rPr>
+          <w:rFonts w:ascii="Arial" w:eastAsia="宋体" w:hAnsi="Arial" w:cs="Arial"/>
+          <w:color w:val="000000" w:themeColor="text1"/>
+          <w:kern w:val="0"/>
+          <w:sz w:val="24"/>
+          <w:szCs w:val="24"/>
+          <w:bdr w:val="single" w:sz="2" w:space="0" w:color="D9D9E3" w:frame="1"/>
+        </w:rPr>
+        <w:t>size_t</w:t>
+      </w:r>
+      <w:proofErr w:type="spellEnd"/>
+      <w:r>
+        <w:rPr>
+          <w:rFonts w:ascii="Arial" w:eastAsia="宋体" w:hAnsi="Arial" w:cs="Arial"/>
+          <w:color w:val="000000" w:themeColor="text1"/>
+          <w:kern w:val="0"/>
+          <w:sz w:val="24"/>
+          <w:szCs w:val="24"/>
+          <w:bdr w:val="single" w:sz="2" w:space="0" w:color="D9D9E3" w:frame="1"/>
+        </w:rPr>
+        <w:t xml:space="preserve"> count)</w:t>
+      </w:r>
+      <w:r>
+        <w:rPr>
+          <w:rFonts w:ascii="Arial" w:eastAsia="宋体" w:hAnsi="Arial" w:cs="Arial"/>
+          <w:color w:val="000000" w:themeColor="text1"/>
+          <w:kern w:val="0"/>
+          <w:sz w:val="24"/>
+          <w:szCs w:val="24"/>
+          <w:bdr w:val="single" w:sz="2" w:space="1" w:color="D9D9E3" w:frame="1"/>
+        </w:rPr>
+        <w:t xml:space="preserve">; </w:t>
+      </w:r>
+    </w:p>
+    <w:p>
+      <w:pPr>
+        <w:widowControl/>
+        <w:numPr>
+          <w:ilvl w:val="0"/>
+          <w:numId w:val="2"/>
+        </w:numPr>
+        <w:pBdr>
+          <w:top w:val="single" w:sz="2" w:space="0" w:color="D9D9E3"/>
+          <w:left w:val="single" w:sz="2" w:space="5" w:color="D9D9E3"/>
+          <w:bottom w:val="single" w:sz="2" w:space="0" w:color="D9D9E3"/>
+          <w:right w:val="single" w:sz="2" w:space="0" w:color="D9D9E3"/>
+        </w:pBdr>
+        <w:jc w:val="left"/>
+        <w:rPr>
+          <w:rFonts w:ascii="Arial" w:eastAsia="宋体" w:hAnsi="Arial" w:cs="Arial"/>
+          <w:color w:val="000000" w:themeColor="text1"/>
+          <w:kern w:val="0"/>
+          <w:sz w:val="24"/>
+          <w:szCs w:val="24"/>
+          <w:lang w:val="es-ES"/>
+        </w:rPr>
+      </w:pPr>
+      <w:proofErr w:type="spellStart"/>
+      <w:r>
+        <w:rPr>
+          <w:rFonts w:ascii="Arial" w:eastAsia="宋体" w:hAnsi="Arial" w:cs="Arial"/>
+          <w:b/>
+          <w:bCs/>
+          <w:color w:val="000000" w:themeColor="text1"/>
+          <w:kern w:val="0"/>
+          <w:sz w:val="24"/>
+          <w:szCs w:val="24"/>
+          <w:bdr w:val="single" w:sz="2" w:space="0" w:color="D9D9E3" w:frame="1"/>
+          <w:lang w:val="es-ES"/>
+        </w:rPr>
+        <w:t>fd</w:t>
+      </w:r>
+      <w:proofErr w:type="spellEnd"/>
+      <w:r>
+        <w:rPr>
+          <w:rFonts w:ascii="Arial" w:eastAsia="宋体" w:hAnsi="Arial" w:cs="Arial"/>
+          <w:color w:val="000000" w:themeColor="text1"/>
+          <w:kern w:val="0"/>
+          <w:sz w:val="24"/>
+          <w:szCs w:val="24"/>
+          <w:lang w:val="es-ES"/>
+        </w:rPr>
+        <w:t>: Es el descriptor de archivo en el cual se escribirán los datos. Puede ser el descriptor de archivo de un archivo, un socket, un pipe, entre otros.</w:t>
+      </w:r>
+    </w:p>
+    <w:p>
+      <w:pPr>
+        <w:widowControl/>
+        <w:numPr>
+          <w:ilvl w:val="0"/>
+          <w:numId w:val="2"/>
+        </w:numPr>
+        <w:pBdr>
+          <w:top w:val="single" w:sz="2" w:space="0" w:color="D9D9E3"/>
+          <w:left w:val="single" w:sz="2" w:space="5" w:color="D9D9E3"/>
+          <w:bottom w:val="single" w:sz="2" w:space="0" w:color="D9D9E3"/>
+          <w:right w:val="single" w:sz="2" w:space="0" w:color="D9D9E3"/>
+        </w:pBdr>
+        <w:jc w:val="left"/>
+        <w:rPr>
+          <w:rFonts w:ascii="Arial" w:eastAsia="宋体" w:hAnsi="Arial" w:cs="Arial"/>
+          <w:color w:val="000000" w:themeColor="text1"/>
+          <w:kern w:val="0"/>
+          <w:sz w:val="24"/>
+          <w:szCs w:val="24"/>
+          <w:lang w:val="es-ES"/>
+        </w:rPr>
+      </w:pPr>
+      <w:proofErr w:type="spellStart"/>
+      <w:r>
+        <w:rPr>
+          <w:rFonts w:ascii="Arial" w:eastAsia="宋体" w:hAnsi="Arial" w:cs="Arial"/>
+          <w:b/>
+          <w:bCs/>
+          <w:color w:val="000000" w:themeColor="text1"/>
+          <w:kern w:val="0"/>
+          <w:sz w:val="24"/>
+          <w:szCs w:val="24"/>
+          <w:bdr w:val="single" w:sz="2" w:space="0" w:color="D9D9E3" w:frame="1"/>
+          <w:lang w:val="es-ES"/>
+        </w:rPr>
+        <w:t>buf</w:t>
+      </w:r>
+      <w:proofErr w:type="spellEnd"/>
+      <w:r>
+        <w:rPr>
+          <w:rFonts w:ascii="Arial" w:eastAsia="宋体" w:hAnsi="Arial" w:cs="Arial"/>
+          <w:color w:val="000000" w:themeColor="text1"/>
+          <w:kern w:val="0"/>
+          <w:sz w:val="24"/>
+          <w:szCs w:val="24"/>
+          <w:lang w:val="es-ES"/>
+        </w:rPr>
+        <w:t>: Es un puntero al búfer que contiene los datos que se escribirán.</w:t>
+      </w:r>
+    </w:p>
+    <w:p>
+      <w:pPr>
+        <w:widowControl/>
+        <w:numPr>
+          <w:ilvl w:val="0"/>
+          <w:numId w:val="2"/>
+        </w:numPr>
+        <w:pBdr>
+          <w:top w:val="single" w:sz="2" w:space="0" w:color="D9D9E3"/>
+          <w:left w:val="single" w:sz="2" w:space="5" w:color="D9D9E3"/>
+          <w:bottom w:val="single" w:sz="2" w:space="0" w:color="D9D9E3"/>
+          <w:right w:val="single" w:sz="2" w:space="0" w:color="D9D9E3"/>
+        </w:pBdr>
+        <w:jc w:val="left"/>
+        <w:rPr>
+          <w:rFonts w:ascii="Arial" w:eastAsia="宋体" w:hAnsi="Arial" w:cs="Arial"/>
+          <w:color w:val="000000" w:themeColor="text1"/>
+          <w:kern w:val="0"/>
+          <w:sz w:val="24"/>
+          <w:szCs w:val="24"/>
+          <w:lang w:val="es-ES"/>
+        </w:rPr>
+      </w:pPr>
+      <w:proofErr w:type="spellStart"/>
+      <w:r>
+        <w:rPr>
+          <w:rFonts w:ascii="Arial" w:eastAsia="宋体" w:hAnsi="Arial" w:cs="Arial"/>
+          <w:b/>
+          <w:bCs/>
+          <w:color w:val="000000" w:themeColor="text1"/>
+          <w:kern w:val="0"/>
+          <w:sz w:val="24"/>
+          <w:szCs w:val="24"/>
+          <w:bdr w:val="single" w:sz="2" w:space="0" w:color="D9D9E3" w:frame="1"/>
+          <w:lang w:val="es-ES"/>
+        </w:rPr>
+        <w:t>count</w:t>
+      </w:r>
+      <w:proofErr w:type="spellEnd"/>
+      <w:r>
+        <w:rPr>
+          <w:rFonts w:ascii="Arial" w:eastAsia="宋体" w:hAnsi="Arial" w:cs="Arial"/>
+          <w:color w:val="000000" w:themeColor="text1"/>
+          <w:kern w:val="0"/>
+          <w:sz w:val="24"/>
+          <w:szCs w:val="24"/>
+          <w:lang w:val="es-ES"/>
+        </w:rPr>
+        <w:t>: Es el número de bytes que se deben escribir.</w:t>
+      </w:r>
+    </w:p>
+    <w:p>
+      <w:pPr>
+        <w:rPr>
+          <w:rFonts w:ascii="Arial" w:hAnsi="Arial" w:cs="Arial"/>
+          <w:color w:val="000000" w:themeColor="text1"/>
+          <w:sz w:val="24"/>
+          <w:szCs w:val="24"/>
+          <w:lang w:val="es-ES"/>
+        </w:rPr>
+      </w:pPr>
+      <w:proofErr w:type="spellStart"/>
+      <w:r>
+        <w:rPr>
+          <w:rFonts w:ascii="Arial" w:hAnsi="Arial" w:cs="Arial"/>
+          <w:color w:val="000000" w:themeColor="text1"/>
+          <w:sz w:val="24"/>
+          <w:szCs w:val="24"/>
+          <w:lang w:val="es-ES"/>
+        </w:rPr>
+        <w:t>scanf</w:t>
+      </w:r>
+      <w:proofErr w:type="spellEnd"/>
+      <w:r>
+        <w:rPr>
+          <w:rFonts w:ascii="Arial" w:hAnsi="Arial" w:cs="Arial"/>
+          <w:color w:val="000000" w:themeColor="text1"/>
+          <w:sz w:val="24"/>
+          <w:szCs w:val="24"/>
+          <w:lang w:val="es-ES"/>
+        </w:rPr>
+        <w:t xml:space="preserve"> en lugar de </w:t>
+      </w:r>
+      <w:proofErr w:type="spellStart"/>
+      <w:r>
+        <w:rPr>
+          <w:rFonts w:ascii="Arial" w:hAnsi="Arial" w:cs="Arial"/>
+          <w:color w:val="000000" w:themeColor="text1"/>
+          <w:sz w:val="24"/>
+          <w:szCs w:val="24"/>
+          <w:lang w:val="es-ES"/>
+        </w:rPr>
+        <w:t>fgets</w:t>
+      </w:r>
+      <w:proofErr w:type="spellEnd"/>
+      <w:r>
+        <w:rPr>
+          <w:rFonts w:ascii="Arial" w:hAnsi="Arial" w:cs="Arial"/>
+          <w:color w:val="000000" w:themeColor="text1"/>
+          <w:sz w:val="24"/>
+          <w:szCs w:val="24"/>
+          <w:lang w:val="es-ES"/>
+        </w:rPr>
+        <w:t xml:space="preserve"> para leer el número desde la entrada estándar.</w:t>
+      </w:r>
+    </w:p>
+    <w:p>
+      <w:pPr>
+        <w:rPr>
+          <w:rFonts w:ascii="Arial" w:hAnsi="Arial" w:cs="Arial"/>
+          <w:color w:val="000000" w:themeColor="text1"/>
+          <w:sz w:val="24"/>
+          <w:szCs w:val="24"/>
+          <w:lang w:val="es-ES"/>
+        </w:rPr>
+      </w:pPr>
+      <w:r>
+        <w:rPr>
+          <w:rFonts w:ascii="Arial" w:hAnsi="Arial" w:cs="Arial"/>
+          <w:color w:val="000000" w:themeColor="text1"/>
+          <w:sz w:val="24"/>
+          <w:szCs w:val="24"/>
+          <w:lang w:val="es-ES"/>
+        </w:rPr>
+        <w:tab/>
+      </w:r>
+      <w:proofErr w:type="spellStart"/>
+      <w:proofErr w:type="gramStart"/>
+      <w:r>
+        <w:rPr>
+          <w:rFonts w:ascii="Arial" w:hAnsi="Arial" w:cs="Arial"/>
+          <w:color w:val="000000" w:themeColor="text1"/>
+          <w:sz w:val="24"/>
+          <w:szCs w:val="24"/>
+          <w:lang w:val="es-ES"/>
+        </w:rPr>
+        <w:t>scanf</w:t>
+      </w:r>
+      <w:proofErr w:type="spellEnd"/>
+      <w:r>
+        <w:rPr>
+          <w:rFonts w:ascii="Arial" w:hAnsi="Arial" w:cs="Arial"/>
+          <w:color w:val="000000" w:themeColor="text1"/>
+          <w:sz w:val="24"/>
+          <w:szCs w:val="24"/>
+          <w:lang w:val="es-ES"/>
+        </w:rPr>
+        <w:t>(</w:t>
+      </w:r>
+      <w:proofErr w:type="gramEnd"/>
+      <w:r>
+        <w:rPr>
+          <w:rFonts w:ascii="Arial" w:hAnsi="Arial" w:cs="Arial"/>
+          <w:color w:val="000000" w:themeColor="text1"/>
+          <w:sz w:val="24"/>
+          <w:szCs w:val="24"/>
+          <w:lang w:val="es-ES"/>
+        </w:rPr>
+        <w:t>"%d", &amp;</w:t>
+      </w:r>
+      <w:proofErr w:type="spellStart"/>
+      <w:r>
+        <w:rPr>
+          <w:rFonts w:ascii="Arial" w:hAnsi="Arial" w:cs="Arial"/>
+          <w:color w:val="000000" w:themeColor="text1"/>
+          <w:sz w:val="24"/>
+          <w:szCs w:val="24"/>
+          <w:lang w:val="es-ES"/>
+        </w:rPr>
+        <w:t>numero_a_enviar</w:t>
+      </w:r>
+      <w:proofErr w:type="spellEnd"/>
+      <w:r>
+        <w:rPr>
+          <w:rFonts w:ascii="Arial" w:hAnsi="Arial" w:cs="Arial"/>
+          <w:color w:val="000000" w:themeColor="text1"/>
+          <w:sz w:val="24"/>
+          <w:szCs w:val="24"/>
+          <w:lang w:val="es-ES"/>
+        </w:rPr>
+        <w:t xml:space="preserve">);    </w:t>
+      </w:r>
+      <w:proofErr w:type="spellStart"/>
+      <w:r>
+        <w:rPr>
+          <w:rFonts w:ascii="Arial" w:hAnsi="Arial" w:cs="Arial"/>
+          <w:color w:val="000000" w:themeColor="text1"/>
+          <w:sz w:val="24"/>
+          <w:szCs w:val="24"/>
+          <w:lang w:val="es-ES"/>
+        </w:rPr>
+        <w:t>fgets</w:t>
+      </w:r>
+      <w:proofErr w:type="spellEnd"/>
+      <w:r>
+        <w:rPr>
+          <w:rFonts w:ascii="Arial" w:hAnsi="Arial" w:cs="Arial"/>
+          <w:color w:val="000000" w:themeColor="text1"/>
+          <w:sz w:val="24"/>
+          <w:szCs w:val="24"/>
+          <w:lang w:val="es-ES"/>
+        </w:rPr>
+        <w:t>(</w:t>
+      </w:r>
+      <w:proofErr w:type="spellStart"/>
+      <w:r>
+        <w:rPr>
+          <w:rFonts w:ascii="Arial" w:hAnsi="Arial" w:cs="Arial"/>
+          <w:color w:val="000000" w:themeColor="text1"/>
+          <w:sz w:val="24"/>
+          <w:szCs w:val="24"/>
+          <w:lang w:val="es-ES"/>
+        </w:rPr>
+        <w:t>cadena,sizeof</w:t>
+      </w:r>
+      <w:proofErr w:type="spellEnd"/>
+      <w:r>
+        <w:rPr>
+          <w:rFonts w:ascii="Arial" w:hAnsi="Arial" w:cs="Arial"/>
+          <w:color w:val="000000" w:themeColor="text1"/>
+          <w:sz w:val="24"/>
+          <w:szCs w:val="24"/>
+          <w:lang w:val="es-ES"/>
+        </w:rPr>
+        <w:t>(cadena),</w:t>
+      </w:r>
+      <w:proofErr w:type="spellStart"/>
+      <w:r>
+        <w:rPr>
+          <w:rFonts w:ascii="Arial" w:hAnsi="Arial" w:cs="Arial"/>
+          <w:color w:val="000000" w:themeColor="text1"/>
+          <w:sz w:val="24"/>
+          <w:szCs w:val="24"/>
+          <w:lang w:val="es-ES"/>
+        </w:rPr>
+        <w:t>stdin</w:t>
+      </w:r>
+      <w:proofErr w:type="spellEnd"/>
+      <w:r>
+        <w:rPr>
+          <w:rFonts w:ascii="Arial" w:hAnsi="Arial" w:cs="Arial"/>
+          <w:color w:val="000000" w:themeColor="text1"/>
+          <w:sz w:val="24"/>
+          <w:szCs w:val="24"/>
+          <w:lang w:val="es-ES"/>
+        </w:rPr>
+        <w:t>);</w:t>
+      </w:r>
+    </w:p>
+    <w:p>
+      <w:pPr>
+        <w:rPr>
+          <w:rFonts w:ascii="Arial" w:hAnsi="Arial" w:cs="Arial"/>
+          <w:color w:val="000000" w:themeColor="text1"/>
+          <w:sz w:val="24"/>
+          <w:szCs w:val="24"/>
+          <w:lang w:val="es-ES"/>
+        </w:rPr>
+      </w:pPr>
+    </w:p>
+    <w:p>
+      <w:pPr>
+        <w:rPr>
+          <w:rFonts w:ascii="Arial" w:hAnsi="Arial" w:cs="Arial"/>
+          <w:color w:val="000000" w:themeColor="text1"/>
+          <w:sz w:val="24"/>
+          <w:szCs w:val="24"/>
+          <w:lang w:val="es-ES"/>
+        </w:rPr>
+      </w:pPr>
+      <w:r>
+        <w:rPr>
+          <w:rFonts w:ascii="Arial" w:hAnsi="Arial" w:cs="Arial"/>
+          <w:color w:val="000000" w:themeColor="text1"/>
+          <w:sz w:val="24"/>
+          <w:szCs w:val="24"/>
+          <w:lang w:val="es-ES"/>
+        </w:rPr>
+        <w:t xml:space="preserve">Necesitas utilizar funciones como </w:t>
+      </w:r>
+      <w:proofErr w:type="spellStart"/>
+      <w:r>
+        <w:rPr>
+          <w:rStyle w:val="CdigoHTML"/>
+          <w:rFonts w:ascii="Arial" w:hAnsi="Arial" w:cs="Arial"/>
+          <w:b/>
+          <w:bCs/>
+          <w:color w:val="000000" w:themeColor="text1"/>
+          <w:bdr w:val="single" w:sz="2" w:space="0" w:color="D9D9E3" w:frame="1"/>
+          <w:lang w:val="es-ES"/>
+        </w:rPr>
+        <w:t>sprintf</w:t>
+      </w:r>
+      <w:proofErr w:type="spellEnd"/>
+      <w:r>
+        <w:rPr>
+          <w:rFonts w:ascii="Arial" w:hAnsi="Arial" w:cs="Arial"/>
+          <w:color w:val="000000" w:themeColor="text1"/>
+          <w:sz w:val="24"/>
+          <w:szCs w:val="24"/>
+          <w:lang w:val="es-ES"/>
+        </w:rPr>
+        <w:t xml:space="preserve"> para construir una cadena formateada.</w:t>
+      </w:r>
+    </w:p>
+    <w:p>
+      <w:pPr>
+        <w:rPr>
+          <w:rFonts w:ascii="Arial" w:hAnsi="Arial" w:cs="Arial"/>
+          <w:sz w:val="24"/>
+          <w:szCs w:val="24"/>
+        </w:rPr>
+      </w:pPr>
+      <w:r>
+        <w:rPr>
+          <w:rFonts w:ascii="Arial" w:hAnsi="Arial" w:cs="Arial"/>
+          <w:sz w:val="24"/>
+          <w:szCs w:val="24"/>
+        </w:rPr>
+        <w:t xml:space="preserve">        char </w:t>
+      </w:r>
+      <w:proofErr w:type="spellStart"/>
+      <w:proofErr w:type="gramStart"/>
+      <w:r>
+        <w:rPr>
+          <w:rFonts w:ascii="Arial" w:hAnsi="Arial" w:cs="Arial"/>
+          <w:sz w:val="24"/>
+          <w:szCs w:val="24"/>
+        </w:rPr>
+        <w:t>nombreArchivo</w:t>
+      </w:r>
+      <w:proofErr w:type="spellEnd"/>
+      <w:r>
+        <w:rPr>
+          <w:rFonts w:ascii="Arial" w:hAnsi="Arial" w:cs="Arial"/>
+          <w:sz w:val="24"/>
+          <w:szCs w:val="24"/>
+        </w:rPr>
+        <w:t>[</w:t>
+      </w:r>
+      <w:proofErr w:type="gramEnd"/>
+      <w:r>
+        <w:rPr>
+          <w:rFonts w:ascii="Arial" w:hAnsi="Arial" w:cs="Arial"/>
+          <w:sz w:val="24"/>
+          <w:szCs w:val="24"/>
+        </w:rPr>
+        <w:t xml:space="preserve">20]; // </w:t>
+      </w:r>
+      <w:proofErr w:type="spellStart"/>
+      <w:r>
+        <w:rPr>
+          <w:rFonts w:ascii="Arial" w:hAnsi="Arial" w:cs="Arial"/>
+          <w:sz w:val="24"/>
+          <w:szCs w:val="24"/>
+        </w:rPr>
+        <w:t>Suficientemente</w:t>
+      </w:r>
+      <w:proofErr w:type="spellEnd"/>
+      <w:r>
+        <w:rPr>
+          <w:rFonts w:ascii="Arial" w:hAnsi="Arial" w:cs="Arial"/>
+          <w:sz w:val="24"/>
+          <w:szCs w:val="24"/>
+        </w:rPr>
+        <w:t xml:space="preserve"> </w:t>
+      </w:r>
+      <w:proofErr w:type="spellStart"/>
+      <w:r>
+        <w:rPr>
+          <w:rFonts w:ascii="Arial" w:hAnsi="Arial" w:cs="Arial"/>
+          <w:sz w:val="24"/>
+          <w:szCs w:val="24"/>
+        </w:rPr>
+        <w:t>grande</w:t>
+      </w:r>
+      <w:proofErr w:type="spellEnd"/>
+      <w:r>
+        <w:rPr>
+          <w:rFonts w:ascii="Arial" w:hAnsi="Arial" w:cs="Arial"/>
+          <w:sz w:val="24"/>
+          <w:szCs w:val="24"/>
+        </w:rPr>
+        <w:t xml:space="preserve"> para "</w:t>
+      </w:r>
+      <w:proofErr w:type="spellStart"/>
+      <w:r>
+        <w:rPr>
+          <w:rFonts w:ascii="Arial" w:hAnsi="Arial" w:cs="Arial"/>
+          <w:sz w:val="24"/>
+          <w:szCs w:val="24"/>
+        </w:rPr>
+        <w:t>datos</w:t>
+      </w:r>
+      <w:proofErr w:type="spellEnd"/>
+      <w:r>
+        <w:rPr>
+          <w:rFonts w:ascii="Arial" w:hAnsi="Arial" w:cs="Arial"/>
+          <w:sz w:val="24"/>
+          <w:szCs w:val="24"/>
+        </w:rPr>
+        <w:t xml:space="preserve">" + </w:t>
+      </w:r>
+      <w:proofErr w:type="spellStart"/>
+      <w:r>
+        <w:rPr>
+          <w:rFonts w:ascii="Arial" w:hAnsi="Arial" w:cs="Arial"/>
+          <w:sz w:val="24"/>
+          <w:szCs w:val="24"/>
+        </w:rPr>
+        <w:t>número</w:t>
+      </w:r>
+      <w:proofErr w:type="spellEnd"/>
+      <w:r>
+        <w:rPr>
+          <w:rFonts w:ascii="Arial" w:hAnsi="Arial" w:cs="Arial"/>
+          <w:sz w:val="24"/>
+          <w:szCs w:val="24"/>
+        </w:rPr>
+        <w:t xml:space="preserve"> + ".txt"</w:t>
+      </w:r>
+    </w:p>
+    <w:p>
+      <w:pPr>
+        <w:rPr>
+          <w:rFonts w:ascii="Arial" w:hAnsi="Arial" w:cs="Arial"/>
+          <w:sz w:val="24"/>
+          <w:szCs w:val="24"/>
+        </w:rPr>
+      </w:pPr>
+    </w:p>
+    <w:p>
+      <w:pPr>
+        <w:rPr>
+          <w:rFonts w:ascii="Arial" w:hAnsi="Arial" w:cs="Arial"/>
+          <w:sz w:val="24"/>
+          <w:szCs w:val="24"/>
+        </w:rPr>
+      </w:pPr>
+      <w:r>
+        <w:rPr>
+          <w:rFonts w:ascii="Arial" w:hAnsi="Arial" w:cs="Arial"/>
+          <w:sz w:val="24"/>
+          <w:szCs w:val="24"/>
+        </w:rPr>
+        <w:t xml:space="preserve">        // </w:t>
+      </w:r>
+      <w:proofErr w:type="spellStart"/>
+      <w:r>
+        <w:rPr>
+          <w:rFonts w:ascii="Arial" w:hAnsi="Arial" w:cs="Arial"/>
+          <w:sz w:val="24"/>
+          <w:szCs w:val="24"/>
+        </w:rPr>
+        <w:t>sprintf</w:t>
+      </w:r>
+      <w:proofErr w:type="spellEnd"/>
+      <w:r>
+        <w:rPr>
+          <w:rFonts w:ascii="Arial" w:hAnsi="Arial" w:cs="Arial"/>
+          <w:sz w:val="24"/>
+          <w:szCs w:val="24"/>
+        </w:rPr>
+        <w:t xml:space="preserve"> </w:t>
+      </w:r>
+      <w:proofErr w:type="spellStart"/>
+      <w:r>
+        <w:rPr>
+          <w:rFonts w:ascii="Arial" w:hAnsi="Arial" w:cs="Arial"/>
+          <w:sz w:val="24"/>
+          <w:szCs w:val="24"/>
+        </w:rPr>
+        <w:t>Parámetros</w:t>
+      </w:r>
+      <w:proofErr w:type="spellEnd"/>
+      <w:r>
+        <w:rPr>
+          <w:rFonts w:ascii="Arial" w:hAnsi="Arial" w:cs="Arial"/>
+          <w:sz w:val="24"/>
+          <w:szCs w:val="24"/>
+        </w:rPr>
+        <w:t xml:space="preserve">: La </w:t>
+      </w:r>
+      <w:proofErr w:type="spellStart"/>
+      <w:r>
+        <w:rPr>
+          <w:rFonts w:ascii="Arial" w:hAnsi="Arial" w:cs="Arial"/>
+          <w:sz w:val="24"/>
+          <w:szCs w:val="24"/>
+        </w:rPr>
+        <w:t>cadena</w:t>
+      </w:r>
+      <w:proofErr w:type="spellEnd"/>
+      <w:r>
+        <w:rPr>
+          <w:rFonts w:ascii="Arial" w:hAnsi="Arial" w:cs="Arial"/>
+          <w:sz w:val="24"/>
+          <w:szCs w:val="24"/>
+        </w:rPr>
+        <w:t xml:space="preserve"> de </w:t>
+      </w:r>
+      <w:proofErr w:type="spellStart"/>
+      <w:r>
+        <w:rPr>
+          <w:rFonts w:ascii="Arial" w:hAnsi="Arial" w:cs="Arial"/>
+          <w:sz w:val="24"/>
+          <w:szCs w:val="24"/>
+        </w:rPr>
+        <w:t>destino</w:t>
+      </w:r>
+      <w:proofErr w:type="spellEnd"/>
+      <w:r>
+        <w:rPr>
+          <w:rFonts w:ascii="Arial" w:hAnsi="Arial" w:cs="Arial"/>
+          <w:sz w:val="24"/>
+          <w:szCs w:val="24"/>
+        </w:rPr>
+        <w:t xml:space="preserve">, la </w:t>
+      </w:r>
+      <w:proofErr w:type="spellStart"/>
+      <w:r>
+        <w:rPr>
+          <w:rFonts w:ascii="Arial" w:hAnsi="Arial" w:cs="Arial"/>
+          <w:sz w:val="24"/>
+          <w:szCs w:val="24"/>
+        </w:rPr>
+        <w:t>cadena</w:t>
+      </w:r>
+      <w:proofErr w:type="spellEnd"/>
+      <w:r>
+        <w:rPr>
+          <w:rFonts w:ascii="Arial" w:hAnsi="Arial" w:cs="Arial"/>
+          <w:sz w:val="24"/>
+          <w:szCs w:val="24"/>
+        </w:rPr>
+        <w:t xml:space="preserve"> de </w:t>
+      </w:r>
+      <w:proofErr w:type="spellStart"/>
+      <w:r>
+        <w:rPr>
+          <w:rFonts w:ascii="Arial" w:hAnsi="Arial" w:cs="Arial"/>
+          <w:sz w:val="24"/>
+          <w:szCs w:val="24"/>
+        </w:rPr>
+        <w:t>formato</w:t>
+      </w:r>
+      <w:proofErr w:type="spellEnd"/>
+      <w:r>
+        <w:rPr>
+          <w:rFonts w:ascii="Arial" w:hAnsi="Arial" w:cs="Arial"/>
+          <w:sz w:val="24"/>
+          <w:szCs w:val="24"/>
+        </w:rPr>
+        <w:t xml:space="preserve"> y los </w:t>
+      </w:r>
+      <w:proofErr w:type="spellStart"/>
+      <w:r>
+        <w:rPr>
+          <w:rFonts w:ascii="Arial" w:hAnsi="Arial" w:cs="Arial"/>
+          <w:sz w:val="24"/>
+          <w:szCs w:val="24"/>
+        </w:rPr>
+        <w:t>datos</w:t>
+      </w:r>
+      <w:proofErr w:type="spellEnd"/>
+      <w:r>
+        <w:rPr>
+          <w:rFonts w:ascii="Arial" w:hAnsi="Arial" w:cs="Arial"/>
+          <w:sz w:val="24"/>
+          <w:szCs w:val="24"/>
+        </w:rPr>
+        <w:t xml:space="preserve"> a </w:t>
+      </w:r>
+      <w:proofErr w:type="spellStart"/>
+      <w:r>
+        <w:rPr>
+          <w:rFonts w:ascii="Arial" w:hAnsi="Arial" w:cs="Arial"/>
+          <w:sz w:val="24"/>
+          <w:szCs w:val="24"/>
+        </w:rPr>
+        <w:t>guardar</w:t>
+      </w:r>
+      <w:proofErr w:type="spellEnd"/>
+    </w:p>
+    <w:p>
+      <w:pPr>
+        <w:rPr>
+          <w:rFonts w:ascii="Arial" w:hAnsi="Arial" w:cs="Arial"/>
+          <w:sz w:val="24"/>
+          <w:szCs w:val="24"/>
+        </w:rPr>
+      </w:pPr>
+      <w:r>
+        <w:rPr>
+          <w:rFonts w:ascii="Arial" w:hAnsi="Arial" w:cs="Arial"/>
+          <w:sz w:val="24"/>
+          <w:szCs w:val="24"/>
+        </w:rPr>
+        <w:t xml:space="preserve">        </w:t>
+      </w:r>
+      <w:proofErr w:type="spellStart"/>
+      <w:proofErr w:type="gramStart"/>
+      <w:r>
+        <w:rPr>
+          <w:rFonts w:ascii="Arial" w:hAnsi="Arial" w:cs="Arial"/>
+          <w:sz w:val="24"/>
+          <w:szCs w:val="24"/>
+        </w:rPr>
+        <w:t>sprintf</w:t>
+      </w:r>
+      <w:proofErr w:type="spellEnd"/>
+      <w:r>
+        <w:rPr>
+          <w:rFonts w:ascii="Arial" w:hAnsi="Arial" w:cs="Arial"/>
+          <w:sz w:val="24"/>
+          <w:szCs w:val="24"/>
+        </w:rPr>
+        <w:t>(</w:t>
+      </w:r>
+      <w:proofErr w:type="spellStart"/>
+      <w:proofErr w:type="gramEnd"/>
+      <w:r>
+        <w:rPr>
+          <w:rFonts w:ascii="Arial" w:hAnsi="Arial" w:cs="Arial"/>
+          <w:sz w:val="24"/>
+          <w:szCs w:val="24"/>
+        </w:rPr>
+        <w:t>nombreArchivo</w:t>
+      </w:r>
+      <w:proofErr w:type="spellEnd"/>
+      <w:r>
+        <w:rPr>
+          <w:rFonts w:ascii="Arial" w:hAnsi="Arial" w:cs="Arial"/>
+          <w:sz w:val="24"/>
+          <w:szCs w:val="24"/>
+        </w:rPr>
+        <w:t xml:space="preserve">, "datos%d.txt", </w:t>
+      </w:r>
+      <w:proofErr w:type="spellStart"/>
+      <w:r>
+        <w:rPr>
+          <w:rFonts w:ascii="Arial" w:hAnsi="Arial" w:cs="Arial"/>
+          <w:sz w:val="24"/>
+          <w:szCs w:val="24"/>
+        </w:rPr>
+        <w:t>i</w:t>
+      </w:r>
+      <w:proofErr w:type="spellEnd"/>
+      <w:r>
+        <w:rPr>
+          <w:rFonts w:ascii="Arial" w:hAnsi="Arial" w:cs="Arial"/>
+          <w:sz w:val="24"/>
+          <w:szCs w:val="24"/>
+        </w:rPr>
+        <w:t>);</w:t>
+      </w:r>
+    </w:p>
+    <w:p>
+      <w:pPr>
+        <w:rPr>
+          <w:rFonts w:ascii="Arial" w:hAnsi="Arial" w:cs="Arial"/>
+          <w:sz w:val="24"/>
+          <w:szCs w:val="24"/>
+        </w:rPr>
+      </w:pPr>
+    </w:p>
+    <w:p>
+      <w:pPr>
+        <w:rPr>
+          <w:rFonts w:ascii="Arial" w:hAnsi="Arial" w:cs="Arial"/>
+          <w:sz w:val="24"/>
+          <w:szCs w:val="24"/>
+        </w:rPr>
+      </w:pPr>
+    </w:p>
+    <w:p>
+      <w:pPr>
+        <w:rPr>
+          <w:rFonts w:ascii="Arial" w:hAnsi="Arial" w:cs="Arial"/>
+          <w:sz w:val="24"/>
+          <w:szCs w:val="24"/>
+        </w:rPr>
+      </w:pPr>
+      <w:r>
+        <w:rPr>
+          <w:rFonts w:ascii="Arial" w:hAnsi="Arial" w:cs="Arial"/>
+          <w:sz w:val="24"/>
+          <w:szCs w:val="24"/>
+        </w:rPr>
+        <w:t xml:space="preserve">// </w:t>
+      </w:r>
+      <w:proofErr w:type="spellStart"/>
+      <w:r>
+        <w:rPr>
+          <w:rFonts w:ascii="Arial" w:hAnsi="Arial" w:cs="Arial"/>
+          <w:sz w:val="24"/>
+          <w:szCs w:val="24"/>
+        </w:rPr>
+        <w:t>Inicializar</w:t>
+      </w:r>
+      <w:proofErr w:type="spellEnd"/>
+      <w:r>
+        <w:rPr>
+          <w:rFonts w:ascii="Arial" w:hAnsi="Arial" w:cs="Arial"/>
+          <w:sz w:val="24"/>
+          <w:szCs w:val="24"/>
+        </w:rPr>
+        <w:t xml:space="preserve"> la </w:t>
+      </w:r>
+      <w:proofErr w:type="spellStart"/>
+      <w:r>
+        <w:rPr>
+          <w:rFonts w:ascii="Arial" w:hAnsi="Arial" w:cs="Arial"/>
+          <w:sz w:val="24"/>
+          <w:szCs w:val="24"/>
+        </w:rPr>
+        <w:t>semilla</w:t>
+      </w:r>
+      <w:proofErr w:type="spellEnd"/>
+      <w:r>
+        <w:rPr>
+          <w:rFonts w:ascii="Arial" w:hAnsi="Arial" w:cs="Arial"/>
+          <w:sz w:val="24"/>
+          <w:szCs w:val="24"/>
+        </w:rPr>
+        <w:t xml:space="preserve"> del </w:t>
+      </w:r>
+      <w:proofErr w:type="spellStart"/>
+      <w:r>
+        <w:rPr>
+          <w:rFonts w:ascii="Arial" w:hAnsi="Arial" w:cs="Arial"/>
+          <w:sz w:val="24"/>
+          <w:szCs w:val="24"/>
+        </w:rPr>
+        <w:t>generador</w:t>
+      </w:r>
+      <w:proofErr w:type="spellEnd"/>
+      <w:r>
+        <w:rPr>
+          <w:rFonts w:ascii="Arial" w:hAnsi="Arial" w:cs="Arial"/>
+          <w:sz w:val="24"/>
+          <w:szCs w:val="24"/>
+        </w:rPr>
+        <w:t xml:space="preserve"> de </w:t>
+      </w:r>
+      <w:proofErr w:type="spellStart"/>
+      <w:r>
+        <w:rPr>
+          <w:rFonts w:ascii="Arial" w:hAnsi="Arial" w:cs="Arial"/>
+          <w:sz w:val="24"/>
+          <w:szCs w:val="24"/>
+        </w:rPr>
+        <w:t>números</w:t>
+      </w:r>
+      <w:proofErr w:type="spellEnd"/>
+      <w:r>
+        <w:rPr>
+          <w:rFonts w:ascii="Arial" w:hAnsi="Arial" w:cs="Arial"/>
+          <w:sz w:val="24"/>
+          <w:szCs w:val="24"/>
+        </w:rPr>
+        <w:t xml:space="preserve"> </w:t>
+      </w:r>
+      <w:proofErr w:type="spellStart"/>
+      <w:r>
+        <w:rPr>
+          <w:rFonts w:ascii="Arial" w:hAnsi="Arial" w:cs="Arial"/>
+          <w:sz w:val="24"/>
+          <w:szCs w:val="24"/>
+        </w:rPr>
+        <w:t>aleatorios</w:t>
+      </w:r>
+      <w:proofErr w:type="spellEnd"/>
+    </w:p>
+    <w:p>
+      <w:pPr>
+        <w:rPr>
+          <w:rFonts w:ascii="Arial" w:hAnsi="Arial" w:cs="Arial"/>
+          <w:sz w:val="24"/>
+          <w:szCs w:val="24"/>
+        </w:rPr>
+      </w:pPr>
+      <w:proofErr w:type="spellStart"/>
+      <w:r>
+        <w:rPr>
+          <w:rFonts w:ascii="Arial" w:hAnsi="Arial" w:cs="Arial"/>
+          <w:sz w:val="24"/>
+          <w:szCs w:val="24"/>
+        </w:rPr>
+        <w:t>srand</w:t>
+      </w:r>
+      <w:proofErr w:type="spellEnd"/>
+      <w:r>
+        <w:rPr>
+          <w:rFonts w:ascii="Arial" w:hAnsi="Arial" w:cs="Arial"/>
+          <w:sz w:val="24"/>
+          <w:szCs w:val="24"/>
+        </w:rPr>
+        <w:t>(</w:t>
+      </w:r>
+      <w:proofErr w:type="gramStart"/>
+      <w:r>
+        <w:rPr>
+          <w:rFonts w:ascii="Arial" w:hAnsi="Arial" w:cs="Arial"/>
+          <w:sz w:val="24"/>
+          <w:szCs w:val="24"/>
+        </w:rPr>
+        <w:t>time(</w:t>
+      </w:r>
+      <w:proofErr w:type="gramEnd"/>
+      <w:r>
+        <w:rPr>
+          <w:rFonts w:ascii="Arial" w:hAnsi="Arial" w:cs="Arial"/>
+          <w:sz w:val="24"/>
+          <w:szCs w:val="24"/>
+        </w:rPr>
+        <w:t>NULL));</w:t>
+      </w:r>
+    </w:p>
+    <w:p>
+      <w:pPr>
+        <w:rPr>
+          <w:rFonts w:ascii="Arial" w:hAnsi="Arial" w:cs="Arial"/>
+          <w:sz w:val="24"/>
+          <w:szCs w:val="24"/>
+        </w:rPr>
+      </w:pPr>
+      <w:r>
+        <w:rPr>
+          <w:rFonts w:ascii="Arial" w:hAnsi="Arial" w:cs="Arial"/>
+          <w:sz w:val="24"/>
+          <w:szCs w:val="24"/>
+        </w:rPr>
+        <w:t xml:space="preserve">int </w:t>
+      </w:r>
+      <w:proofErr w:type="spellStart"/>
+      <w:r>
+        <w:rPr>
+          <w:rFonts w:ascii="Arial" w:hAnsi="Arial" w:cs="Arial"/>
+          <w:sz w:val="24"/>
+          <w:szCs w:val="24"/>
+        </w:rPr>
+        <w:t>numero_aleatorio</w:t>
+      </w:r>
+      <w:proofErr w:type="spellEnd"/>
+      <w:r>
+        <w:rPr>
+          <w:rFonts w:ascii="Arial" w:hAnsi="Arial" w:cs="Arial"/>
+          <w:sz w:val="24"/>
+          <w:szCs w:val="24"/>
+        </w:rPr>
+        <w:t xml:space="preserve"> = </w:t>
+      </w:r>
+      <w:proofErr w:type="gramStart"/>
+      <w:r>
+        <w:rPr>
+          <w:rFonts w:ascii="Arial" w:hAnsi="Arial" w:cs="Arial"/>
+          <w:sz w:val="24"/>
+          <w:szCs w:val="24"/>
+        </w:rPr>
+        <w:t>rand(</w:t>
+      </w:r>
+      <w:proofErr w:type="gramEnd"/>
+      <w:r>
+        <w:rPr>
+          <w:rFonts w:ascii="Arial" w:hAnsi="Arial" w:cs="Arial"/>
+          <w:sz w:val="24"/>
+          <w:szCs w:val="24"/>
+        </w:rPr>
+        <w:t xml:space="preserve">) % 10 + 1;  // Genera un </w:t>
+      </w:r>
+      <w:proofErr w:type="spellStart"/>
+      <w:r>
+        <w:rPr>
+          <w:rFonts w:ascii="Arial" w:hAnsi="Arial" w:cs="Arial"/>
+          <w:sz w:val="24"/>
+          <w:szCs w:val="24"/>
+        </w:rPr>
+        <w:t>número</w:t>
+      </w:r>
+      <w:proofErr w:type="spellEnd"/>
+      <w:r>
+        <w:rPr>
+          <w:rFonts w:ascii="Arial" w:hAnsi="Arial" w:cs="Arial"/>
+          <w:sz w:val="24"/>
+          <w:szCs w:val="24"/>
+        </w:rPr>
+        <w:t xml:space="preserve"> entre 1 y 10</w:t>
+      </w:r>
+    </w:p>
+    <w:p>
+      <w:pPr>
+        <w:rPr>
+          <w:rFonts w:ascii="Arial" w:hAnsi="Arial" w:cs="Arial"/>
+          <w:sz w:val="24"/>
+          <w:szCs w:val="24"/>
+        </w:rPr>
+      </w:pPr>
+      <w:r>
+        <w:rPr>
+          <w:rFonts w:ascii="Arial" w:hAnsi="Arial" w:cs="Arial"/>
+          <w:sz w:val="24"/>
+          <w:szCs w:val="24"/>
+        </w:rPr>
+        <w:t xml:space="preserve">    //</w:t>
+      </w:r>
+      <w:proofErr w:type="spellStart"/>
+      <w:r>
+        <w:rPr>
+          <w:rFonts w:ascii="Arial" w:hAnsi="Arial" w:cs="Arial"/>
+          <w:sz w:val="24"/>
+          <w:szCs w:val="24"/>
+        </w:rPr>
+        <w:t>atoi</w:t>
+      </w:r>
+      <w:proofErr w:type="spellEnd"/>
+      <w:r>
+        <w:rPr>
+          <w:rFonts w:ascii="Arial" w:hAnsi="Arial" w:cs="Arial"/>
+          <w:sz w:val="24"/>
+          <w:szCs w:val="24"/>
+        </w:rPr>
+        <w:t xml:space="preserve"> </w:t>
+      </w:r>
+      <w:proofErr w:type="spellStart"/>
+      <w:r>
+        <w:rPr>
+          <w:rFonts w:ascii="Arial" w:hAnsi="Arial" w:cs="Arial"/>
+          <w:sz w:val="24"/>
+          <w:szCs w:val="24"/>
+        </w:rPr>
+        <w:t>metodo</w:t>
+      </w:r>
+      <w:proofErr w:type="spellEnd"/>
+      <w:r>
+        <w:rPr>
+          <w:rFonts w:ascii="Arial" w:hAnsi="Arial" w:cs="Arial"/>
+          <w:sz w:val="24"/>
+          <w:szCs w:val="24"/>
+        </w:rPr>
+        <w:t xml:space="preserve"> para pasar un string </w:t>
+      </w:r>
+      <w:proofErr w:type="gramStart"/>
+      <w:r>
+        <w:rPr>
+          <w:rFonts w:ascii="Arial" w:hAnsi="Arial" w:cs="Arial"/>
+          <w:sz w:val="24"/>
+          <w:szCs w:val="24"/>
+        </w:rPr>
+        <w:t>a</w:t>
+      </w:r>
+      <w:proofErr w:type="gramEnd"/>
+      <w:r>
+        <w:rPr>
+          <w:rFonts w:ascii="Arial" w:hAnsi="Arial" w:cs="Arial"/>
+          <w:sz w:val="24"/>
+          <w:szCs w:val="24"/>
+        </w:rPr>
+        <w:t xml:space="preserve"> int</w:t>
+      </w:r>
+    </w:p>
+    <w:p>
+      <w:pPr>
+        <w:rPr>
+          <w:rFonts w:ascii="Arial" w:hAnsi="Arial" w:cs="Arial" w:hint="eastAsia"/>
+          <w:sz w:val="24"/>
+          <w:szCs w:val="24"/>
+        </w:rPr>
+      </w:pPr>
+      <w:r>
+        <w:rPr>
+          <w:rFonts w:ascii="Arial" w:hAnsi="Arial" w:cs="Arial"/>
+          <w:sz w:val="24"/>
+          <w:szCs w:val="24"/>
+        </w:rPr>
+        <w:t xml:space="preserve">    int n = </w:t>
+      </w:r>
+      <w:proofErr w:type="spellStart"/>
+      <w:r>
+        <w:rPr>
+          <w:rFonts w:ascii="Arial" w:hAnsi="Arial" w:cs="Arial"/>
+          <w:sz w:val="24"/>
+          <w:szCs w:val="24"/>
+        </w:rPr>
+        <w:t>atoi</w:t>
+      </w:r>
+      <w:proofErr w:type="spellEnd"/>
+      <w:r>
+        <w:rPr>
+          <w:rFonts w:ascii="Arial" w:hAnsi="Arial" w:cs="Arial"/>
+          <w:sz w:val="24"/>
+          <w:szCs w:val="24"/>
+        </w:rPr>
+        <w:t>(</w:t>
+      </w:r>
+      <w:proofErr w:type="spellStart"/>
+      <w:proofErr w:type="gramStart"/>
+      <w:r>
+        <w:rPr>
+          <w:rFonts w:ascii="Arial" w:hAnsi="Arial" w:cs="Arial"/>
+          <w:sz w:val="24"/>
+          <w:szCs w:val="24"/>
+        </w:rPr>
+        <w:t>argv</w:t>
+      </w:r>
+      <w:proofErr w:type="spellEnd"/>
+      <w:r>
+        <w:rPr>
+          <w:rFonts w:ascii="Arial" w:hAnsi="Arial" w:cs="Arial"/>
+          <w:sz w:val="24"/>
+          <w:szCs w:val="24"/>
+        </w:rPr>
+        <w:t>[</w:t>
+      </w:r>
+      <w:proofErr w:type="gramEnd"/>
+      <w:r>
+        <w:rPr>
+          <w:rFonts w:ascii="Arial" w:hAnsi="Arial" w:cs="Arial"/>
+          <w:sz w:val="24"/>
+          <w:szCs w:val="24"/>
+        </w:rPr>
+        <w:t>1]);</w:t>
+      </w:r>
     </w:p>
     <w:sectPr>
       <w:pgSz w:w="11906" w:h="16838"/>
@@ -293,8 +1896,160 @@
       </w:rPr>
     </w:lvl>
   </w:abstractNum>
+  <w:abstractNum w:abstractNumId="1" w15:restartNumberingAfterBreak="0">
+    <w:nsid w:val="62312D22"/>
+    <w:multiLevelType w:val="multilevel"/>
+    <w:tmpl w:val="436871D6"/>
+    <w:lvl w:ilvl="0">
+      <w:start w:val="1"/>
+      <w:numFmt w:val="bullet"/>
+      <w:lvlText w:val=""/>
+      <w:lvlJc w:val="left"/>
+      <w:pPr>
+        <w:tabs>
+          <w:tab w:val="num" w:pos="720"/>
+        </w:tabs>
+        <w:ind w:left="720" w:hanging="360"/>
+      </w:pPr>
+      <w:rPr>
+        <w:rFonts w:ascii="Symbol" w:hAnsi="Symbol" w:hint="default"/>
+        <w:sz w:val="20"/>
+      </w:rPr>
+    </w:lvl>
+    <w:lvl w:ilvl="1" w:tentative="1">
+      <w:start w:val="1"/>
+      <w:numFmt w:val="bullet"/>
+      <w:lvlText w:val=""/>
+      <w:lvlJc w:val="left"/>
+      <w:pPr>
+        <w:tabs>
+          <w:tab w:val="num" w:pos="1440"/>
+        </w:tabs>
+        <w:ind w:left="1440" w:hanging="360"/>
+      </w:pPr>
+      <w:rPr>
+        <w:rFonts w:ascii="Symbol" w:hAnsi="Symbol" w:hint="default"/>
+        <w:sz w:val="20"/>
+      </w:rPr>
+    </w:lvl>
+    <w:lvl w:ilvl="2" w:tentative="1">
+      <w:start w:val="1"/>
+      <w:numFmt w:val="bullet"/>
+      <w:lvlText w:val=""/>
+      <w:lvlJc w:val="left"/>
+      <w:pPr>
+        <w:tabs>
+          <w:tab w:val="num" w:pos="2160"/>
+        </w:tabs>
+        <w:ind w:left="2160" w:hanging="360"/>
+      </w:pPr>
+      <w:rPr>
+        <w:rFonts w:ascii="Symbol" w:hAnsi="Symbol" w:hint="default"/>
+        <w:sz w:val="20"/>
+      </w:rPr>
+    </w:lvl>
+    <w:lvl w:ilvl="3" w:tentative="1">
+      <w:start w:val="1"/>
+      <w:numFmt w:val="bullet"/>
+      <w:lvlText w:val=""/>
+      <w:lvlJc w:val="left"/>
+      <w:pPr>
+        <w:tabs>
+          <w:tab w:val="num" w:pos="2880"/>
+        </w:tabs>
+        <w:ind w:left="2880" w:hanging="360"/>
+      </w:pPr>
+      <w:rPr>
+        <w:rFonts w:ascii="Symbol" w:hAnsi="Symbol" w:hint="default"/>
+        <w:sz w:val="20"/>
+      </w:rPr>
+    </w:lvl>
+    <w:lvl w:ilvl="4" w:tentative="1">
+      <w:start w:val="1"/>
+      <w:numFmt w:val="bullet"/>
+      <w:lvlText w:val=""/>
+      <w:lvlJc w:val="left"/>
+      <w:pPr>
+        <w:tabs>
+          <w:tab w:val="num" w:pos="3600"/>
+        </w:tabs>
+        <w:ind w:left="3600" w:hanging="360"/>
+      </w:pPr>
+      <w:rPr>
+        <w:rFonts w:ascii="Symbol" w:hAnsi="Symbol" w:hint="default"/>
+        <w:sz w:val="20"/>
+      </w:rPr>
+    </w:lvl>
+    <w:lvl w:ilvl="5" w:tentative="1">
+      <w:start w:val="1"/>
+      <w:numFmt w:val="bullet"/>
+      <w:lvlText w:val=""/>
+      <w:lvlJc w:val="left"/>
+      <w:pPr>
+        <w:tabs>
+          <w:tab w:val="num" w:pos="4320"/>
+        </w:tabs>
+        <w:ind w:left="4320" w:hanging="360"/>
+      </w:pPr>
+      <w:rPr>
+        <w:rFonts w:ascii="Symbol" w:hAnsi="Symbol" w:hint="default"/>
+        <w:sz w:val="20"/>
+      </w:rPr>
+    </w:lvl>
+    <w:lvl w:ilvl="6" w:tentative="1">
+      <w:start w:val="1"/>
+      <w:numFmt w:val="bullet"/>
+      <w:lvlText w:val=""/>
+      <w:lvlJc w:val="left"/>
+      <w:pPr>
+        <w:tabs>
+          <w:tab w:val="num" w:pos="5040"/>
+        </w:tabs>
+        <w:ind w:left="5040" w:hanging="360"/>
+      </w:pPr>
+      <w:rPr>
+        <w:rFonts w:ascii="Symbol" w:hAnsi="Symbol" w:hint="default"/>
+        <w:sz w:val="20"/>
+      </w:rPr>
+    </w:lvl>
+    <w:lvl w:ilvl="7" w:tentative="1">
+      <w:start w:val="1"/>
+      <w:numFmt w:val="bullet"/>
+      <w:lvlText w:val=""/>
+      <w:lvlJc w:val="left"/>
+      <w:pPr>
+        <w:tabs>
+          <w:tab w:val="num" w:pos="5760"/>
+        </w:tabs>
+        <w:ind w:left="5760" w:hanging="360"/>
+      </w:pPr>
+      <w:rPr>
+        <w:rFonts w:ascii="Symbol" w:hAnsi="Symbol" w:hint="default"/>
+        <w:sz w:val="20"/>
+      </w:rPr>
+    </w:lvl>
+    <w:lvl w:ilvl="8" w:tentative="1">
+      <w:start w:val="1"/>
+      <w:numFmt w:val="bullet"/>
+      <w:lvlText w:val=""/>
+      <w:lvlJc w:val="left"/>
+      <w:pPr>
+        <w:tabs>
+          <w:tab w:val="num" w:pos="6480"/>
+        </w:tabs>
+        <w:ind w:left="6480" w:hanging="360"/>
+      </w:pPr>
+      <w:rPr>
+        <w:rFonts w:ascii="Symbol" w:hAnsi="Symbol" w:hint="default"/>
+        <w:sz w:val="20"/>
+      </w:rPr>
+    </w:lvl>
+  </w:abstractNum>
   <w:num w:numId="1">
     <w:abstractNumId w:val="0"/>
+  </w:num>
+  <w:num w:numId="2">
+    <w:abstractNumId w:val="1"/>
   </w:num>
 </w:numbering>
 </file>
@@ -736,6 +2491,129 @@
       <w:ind w:firstLineChars="200" w:firstLine="420"/>
     </w:pPr>
   </w:style>
+  <w:style w:type="paragraph" w:styleId="HTMLconformatoprevio">
+    <w:name w:val="HTML Preformatted"/>
+    <w:basedOn w:val="Normal"/>
+    <w:link w:val="HTMLconformatoprevioCar"/>
+    <w:uiPriority w:val="99"/>
+    <w:semiHidden/>
+    <w:unhideWhenUsed/>
+    <w:rsid w:val="00B03641"/>
+    <w:pPr>
+      <w:widowControl/>
+      <w:tabs>
+        <w:tab w:val="left" w:pos="916"/>
+        <w:tab w:val="left" w:pos="1832"/>
+        <w:tab w:val="left" w:pos="2748"/>
+        <w:tab w:val="left" w:pos="3664"/>
+        <w:tab w:val="left" w:pos="4580"/>
+        <w:tab w:val="left" w:pos="5496"/>
+        <w:tab w:val="left" w:pos="6412"/>
+        <w:tab w:val="left" w:pos="7328"/>
+        <w:tab w:val="left" w:pos="8244"/>
+        <w:tab w:val="left" w:pos="9160"/>
+        <w:tab w:val="left" w:pos="10076"/>
+        <w:tab w:val="left" w:pos="10992"/>
+        <w:tab w:val="left" w:pos="11908"/>
+        <w:tab w:val="left" w:pos="12824"/>
+        <w:tab w:val="left" w:pos="13740"/>
+        <w:tab w:val="left" w:pos="14656"/>
+      </w:tabs>
+      <w:jc w:val="left"/>
+    </w:pPr>
+    <w:rPr>
+      <w:rFonts w:ascii="宋体" w:eastAsia="宋体" w:hAnsi="宋体" w:cs="宋体"/>
+      <w:kern w:val="0"/>
+      <w:sz w:val="24"/>
+      <w:szCs w:val="24"/>
+    </w:rPr>
+  </w:style>
+  <w:style w:type="character" w:customStyle="1" w:styleId="HTMLconformatoprevioCar">
+    <w:name w:val="HTML con formato previo Car"/>
+    <w:basedOn w:val="Fuentedeprrafopredeter"/>
+    <w:link w:val="HTMLconformatoprevio"/>
+    <w:uiPriority w:val="99"/>
+    <w:semiHidden/>
+    <w:rsid w:val="00B03641"/>
+    <w:rPr>
+      <w:rFonts w:ascii="宋体" w:eastAsia="宋体" w:hAnsi="宋体" w:cs="宋体"/>
+      <w:kern w:val="0"/>
+      <w:sz w:val="24"/>
+      <w:szCs w:val="24"/>
+    </w:rPr>
+  </w:style>
+  <w:style w:type="character" w:styleId="CdigoHTML">
+    <w:name w:val="HTML Code"/>
+    <w:basedOn w:val="Fuentedeprrafopredeter"/>
+    <w:uiPriority w:val="99"/>
+    <w:semiHidden/>
+    <w:unhideWhenUsed/>
+    <w:rsid w:val="00B03641"/>
+    <w:rPr>
+      <w:rFonts w:ascii="宋体" w:eastAsia="宋体" w:hAnsi="宋体" w:cs="宋体"/>
+      <w:sz w:val="24"/>
+      <w:szCs w:val="24"/>
+    </w:rPr>
+  </w:style>
+  <w:style w:type="character" w:customStyle="1" w:styleId="hljs-title">
+    <w:name w:val="hljs-title"/>
+    <w:basedOn w:val="Fuentedeprrafopredeter"/>
+    <w:rsid w:val="00B03641"/>
+  </w:style>
+  <w:style w:type="character" w:customStyle="1" w:styleId="hljs-params">
+    <w:name w:val="hljs-params"/>
+    <w:basedOn w:val="Fuentedeprrafopredeter"/>
+    <w:rsid w:val="00B03641"/>
+  </w:style>
+  <w:style w:type="character" w:customStyle="1" w:styleId="hljs-type">
+    <w:name w:val="hljs-type"/>
+    <w:basedOn w:val="Fuentedeprrafopredeter"/>
+    <w:rsid w:val="00B03641"/>
+  </w:style>
+  <w:style w:type="paragraph" w:styleId="NormalWeb">
+    <w:name w:val="Normal (Web)"/>
+    <w:basedOn w:val="Normal"/>
+    <w:uiPriority w:val="99"/>
+    <w:semiHidden/>
+    <w:unhideWhenUsed/>
+    <w:rsid w:val="00B03641"/>
+    <w:pPr>
+      <w:widowControl/>
+      <w:spacing w:before="100" w:beforeAutospacing="1" w:after="100" w:afterAutospacing="1"/>
+      <w:jc w:val="left"/>
+    </w:pPr>
+    <w:rPr>
+      <w:rFonts w:ascii="宋体" w:eastAsia="宋体" w:hAnsi="宋体" w:cs="宋体"/>
+      <w:kern w:val="0"/>
+      <w:sz w:val="24"/>
+      <w:szCs w:val="24"/>
+    </w:rPr>
+  </w:style>
+  <w:style w:type="character" w:customStyle="1" w:styleId="hljs-builtin">
+    <w:name w:val="hljs-built_in"/>
+    <w:basedOn w:val="Fuentedeprrafopredeter"/>
+    <w:rsid w:val="00BB577C"/>
+  </w:style>
+  <w:style w:type="character" w:customStyle="1" w:styleId="hljs-string">
+    <w:name w:val="hljs-string"/>
+    <w:basedOn w:val="Fuentedeprrafopredeter"/>
+    <w:rsid w:val="00BB577C"/>
+  </w:style>
+  <w:style w:type="character" w:customStyle="1" w:styleId="hljs-comment">
+    <w:name w:val="hljs-comment"/>
+    <w:basedOn w:val="Fuentedeprrafopredeter"/>
+    <w:rsid w:val="006F6CB0"/>
+  </w:style>
+  <w:style w:type="character" w:customStyle="1" w:styleId="hljs-literal">
+    <w:name w:val="hljs-literal"/>
+    <w:basedOn w:val="Fuentedeprrafopredeter"/>
+    <w:rsid w:val="006F6CB0"/>
+  </w:style>
+  <w:style w:type="character" w:customStyle="1" w:styleId="hljs-number">
+    <w:name w:val="hljs-number"/>
+    <w:basedOn w:val="Fuentedeprrafopredeter"/>
+    <w:rsid w:val="006F6CB0"/>
+  </w:style>
 </w:styles>
 </file>
 

</xml_diff>